<commit_message>
Rewrite to maintain read group, realign indels
Changed alignment process to merge lanes after alignment rather than cat before alignment; added indel realignment
</commit_message>
<xml_diff>
--- a/Pipeline diary.docx
+++ b/Pipeline diary.docx
@@ -6576,43 +6576,25 @@
     </w:p>
     <w:p>
       <w:r>
+        <w:t xml:space="preserve">Carry out </w:t>
+      </w:r>
+      <w:proofErr w:type="spellStart"/>
+      <w:r>
+        <w:t>indel</w:t>
+      </w:r>
+      <w:proofErr w:type="spellEnd"/>
+      <w:r>
+        <w:t xml:space="preserve"> alignment</w:t>
+      </w:r>
+    </w:p>
+    <w:p>
+      <w:r>
         <w:t>Look at off-target reads</w:t>
       </w:r>
     </w:p>
     <w:p>
       <w:r>
         <w:t>Start some coverage analysis</w:t>
-      </w:r>
-    </w:p>
-    <w:p>
-      <w:proofErr w:type="gramStart"/>
-      <w:r>
-        <w:t>?</w:t>
-      </w:r>
-      <w:r>
-        <w:t>BQSR</w:t>
-      </w:r>
-      <w:proofErr w:type="gramEnd"/>
-    </w:p>
-    <w:p>
-      <w:proofErr w:type="gramStart"/>
-      <w:r>
-        <w:t>?</w:t>
-      </w:r>
-      <w:r>
-        <w:t>Carry</w:t>
-      </w:r>
-      <w:proofErr w:type="gramEnd"/>
-      <w:r>
-        <w:t xml:space="preserve"> out </w:t>
-      </w:r>
-      <w:proofErr w:type="spellStart"/>
-      <w:r>
-        <w:t>indel</w:t>
-      </w:r>
-      <w:proofErr w:type="spellEnd"/>
-      <w:r>
-        <w:t xml:space="preserve"> alignment</w:t>
       </w:r>
     </w:p>
     <w:p>
@@ -8917,6 +8899,22 @@
         <w:tabs>
           <w:tab w:val="left" w:pos="1152"/>
         </w:tabs>
+        <w:rPr>
+          <w:b/>
+        </w:rPr>
+      </w:pPr>
+      <w:r>
+        <w:rPr>
+          <w:b/>
+        </w:rPr>
+        <w:t>STARTED: using Git for this diary, and the pipeline shell script</w:t>
+      </w:r>
+    </w:p>
+    <w:p>
+      <w:pPr>
+        <w:tabs>
+          <w:tab w:val="left" w:pos="1152"/>
+        </w:tabs>
       </w:pPr>
       <w:r>
         <w:t>See how these compare against Picard?</w:t>
@@ -8939,17 +8937,764 @@
       <w:proofErr w:type="spellStart"/>
       <w:r>
         <w:t>flagstat</w:t>
+      </w:r>
+      <w:proofErr w:type="spellEnd"/>
+    </w:p>
+    <w:p>
+      <w:pPr>
+        <w:tabs>
+          <w:tab w:val="left" w:pos="1152"/>
+        </w:tabs>
+      </w:pPr>
+    </w:p>
+    <w:p>
+      <w:pPr>
+        <w:tabs>
+          <w:tab w:val="left" w:pos="1152"/>
+        </w:tabs>
+        <w:rPr>
+          <w:color w:val="00B0F0"/>
+        </w:rPr>
+      </w:pPr>
+      <w:r>
+        <w:rPr>
+          <w:color w:val="00B0F0"/>
+        </w:rPr>
+        <w:t xml:space="preserve">Did git commit for the </w:t>
+      </w:r>
+      <w:proofErr w:type="spellStart"/>
+      <w:r>
+        <w:rPr>
+          <w:color w:val="00B0F0"/>
+        </w:rPr>
+        <w:t>samtools</w:t>
+      </w:r>
+      <w:proofErr w:type="spellEnd"/>
+      <w:r>
+        <w:rPr>
+          <w:color w:val="00B0F0"/>
+        </w:rPr>
+        <w:t xml:space="preserve"> </w:t>
+      </w:r>
+      <w:proofErr w:type="spellStart"/>
+      <w:r>
+        <w:rPr>
+          <w:color w:val="00B0F0"/>
+        </w:rPr>
+        <w:t>flagstat</w:t>
+      </w:r>
+      <w:proofErr w:type="spellEnd"/>
+      <w:r>
+        <w:rPr>
+          <w:color w:val="00B0F0"/>
+        </w:rPr>
+        <w:t xml:space="preserve"> </w:t>
+      </w:r>
+      <w:proofErr w:type="gramStart"/>
+      <w:r>
+        <w:rPr>
+          <w:color w:val="00B0F0"/>
+        </w:rPr>
+        <w:t>metrics</w:t>
+      </w:r>
+      <w:proofErr w:type="gramEnd"/>
+    </w:p>
+    <w:p>
+      <w:pPr>
+        <w:tabs>
+          <w:tab w:val="left" w:pos="1152"/>
+        </w:tabs>
+      </w:pPr>
+    </w:p>
+    <w:p>
+      <w:pPr>
+        <w:rPr>
+          <w:b/>
+          <w:u w:val="single"/>
+        </w:rPr>
+      </w:pPr>
+      <w:r>
+        <w:rPr>
+          <w:b/>
+          <w:u w:val="single"/>
+        </w:rPr>
+        <w:t xml:space="preserve">Carry out </w:t>
+      </w:r>
+      <w:proofErr w:type="spellStart"/>
+      <w:r>
+        <w:rPr>
+          <w:b/>
+          <w:u w:val="single"/>
+        </w:rPr>
+        <w:t>indel</w:t>
+      </w:r>
+      <w:proofErr w:type="spellEnd"/>
+      <w:r>
+        <w:rPr>
+          <w:b/>
+          <w:u w:val="single"/>
+        </w:rPr>
+        <w:t xml:space="preserve"> </w:t>
+      </w:r>
+      <w:r>
+        <w:rPr>
+          <w:b/>
+          <w:u w:val="single"/>
+        </w:rPr>
+        <w:t>re</w:t>
+      </w:r>
+      <w:r>
+        <w:rPr>
+          <w:b/>
+          <w:u w:val="single"/>
+        </w:rPr>
+        <w:t>alignment</w:t>
+      </w:r>
+    </w:p>
+    <w:p>
+      <w:pPr>
+        <w:tabs>
+          <w:tab w:val="left" w:pos="1152"/>
+        </w:tabs>
+      </w:pPr>
+      <w:proofErr w:type="spellStart"/>
+      <w:r>
+        <w:t>Indels</w:t>
+      </w:r>
+      <w:proofErr w:type="spellEnd"/>
+      <w:r>
+        <w:t xml:space="preserve"> tend to align poorly. This is because with repetitive regions, it’s hard to place individual sequences in the ‘right’ place along the reference. With </w:t>
+      </w:r>
+      <w:proofErr w:type="spellStart"/>
+      <w:r>
+        <w:t>indel</w:t>
+      </w:r>
+      <w:proofErr w:type="spellEnd"/>
+      <w:r>
+        <w:t xml:space="preserve"> realignment, you can look at the aggregated data of ALL the reads and use that to help make the cal. Generally </w:t>
+      </w:r>
+      <w:proofErr w:type="spellStart"/>
+      <w:r>
+        <w:t>indel</w:t>
+      </w:r>
+      <w:proofErr w:type="spellEnd"/>
+      <w:r>
+        <w:t xml:space="preserve"> realignment shoves things ‘leftward’ (for the forward strand).</w:t>
+      </w:r>
+    </w:p>
+    <w:p>
+      <w:pPr>
+        <w:tabs>
+          <w:tab w:val="left" w:pos="1152"/>
+        </w:tabs>
+      </w:pPr>
+      <w:r>
+        <w:t xml:space="preserve">GATK’s </w:t>
+      </w:r>
+      <w:proofErr w:type="spellStart"/>
+      <w:r>
+        <w:t>indel</w:t>
+      </w:r>
+      <w:proofErr w:type="spellEnd"/>
+      <w:r>
+        <w:t xml:space="preserve"> tool gives nice error messages (according to Christine) so I may try that first.</w:t>
+      </w:r>
+    </w:p>
+    <w:p>
+      <w:pPr>
+        <w:tabs>
+          <w:tab w:val="left" w:pos="1152"/>
+        </w:tabs>
+      </w:pPr>
+      <w:hyperlink r:id="rId15" w:history="1">
+        <w:r>
+          <w:rPr>
+            <w:rStyle w:val="Hyperlink"/>
+          </w:rPr>
+          <w:t>https://gatkforums.broadinstitute.org/gatk/discussion/7156/howto-perform-local-realignment-around-indels</w:t>
+        </w:r>
+      </w:hyperlink>
+    </w:p>
+    <w:p>
+      <w:pPr>
+        <w:tabs>
+          <w:tab w:val="left" w:pos="1152"/>
+        </w:tabs>
+      </w:pPr>
+      <w:r>
+        <w:t xml:space="preserve">First we will identify targets (problem areas) with </w:t>
+      </w:r>
+      <w:proofErr w:type="spellStart"/>
+      <w:r>
+        <w:t>RealignerTargetCreator</w:t>
+      </w:r>
+      <w:proofErr w:type="spellEnd"/>
+      <w:r>
+        <w:t xml:space="preserve">. Then we actually carry out the realignment with </w:t>
+      </w:r>
+      <w:proofErr w:type="spellStart"/>
+      <w:r>
+        <w:t>IndelRealigner</w:t>
+      </w:r>
+      <w:proofErr w:type="spellEnd"/>
+      <w:r>
+        <w:t>.</w:t>
+      </w:r>
+    </w:p>
+    <w:p>
+      <w:pPr>
+        <w:tabs>
+          <w:tab w:val="left" w:pos="1152"/>
+        </w:tabs>
+      </w:pPr>
+      <w:r>
+        <w:lastRenderedPageBreak/>
+        <w:t>Tools will be in software/GenomeAnalysisTK</w:t>
+      </w:r>
+      <w:r>
+        <w:t>-3.6</w:t>
+      </w:r>
+    </w:p>
+    <w:p/>
+    <w:p>
+      <w:pPr>
+        <w:rPr>
+          <w:b/>
+          <w:u w:val="single"/>
+        </w:rPr>
+      </w:pPr>
+      <w:r>
+        <w:rPr>
+          <w:b/>
+          <w:u w:val="single"/>
+        </w:rPr>
+        <w:t>Case of the missing read groups</w:t>
+      </w:r>
+    </w:p>
+    <w:p>
+      <w:r>
+        <w:t xml:space="preserve">ERROR: </w:t>
+      </w:r>
+      <w:proofErr w:type="spellStart"/>
+      <w:r>
+        <w:t>RealignerTargetCreator</w:t>
+      </w:r>
+      <w:proofErr w:type="spellEnd"/>
+      <w:r>
+        <w:t xml:space="preserve"> fails because read group data isn’t in the BAM files. Tried to check header for @RG using </w:t>
+      </w:r>
+      <w:proofErr w:type="spellStart"/>
+      <w:r>
+        <w:t>grep</w:t>
+      </w:r>
+      <w:proofErr w:type="spellEnd"/>
+      <w:r>
+        <w:t xml:space="preserve"> but there isn’t a line which has this.</w:t>
+      </w:r>
+    </w:p>
+    <w:p>
+      <w:r>
+        <w:t xml:space="preserve">From </w:t>
+      </w:r>
+      <w:hyperlink r:id="rId16" w:history="1">
+        <w:r>
+          <w:rPr>
+            <w:rStyle w:val="Hyperlink"/>
+          </w:rPr>
+          <w:t>https://gatkforums.broadinstitute.org/gatk/discussion/6472/read-groups</w:t>
+        </w:r>
+      </w:hyperlink>
+      <w:r>
+        <w:t>: ‘</w:t>
+      </w:r>
+      <w:r>
+        <w:t xml:space="preserve">In </w:t>
+      </w:r>
+      <w:proofErr w:type="spellStart"/>
+      <w:r>
+        <w:t>Illumina</w:t>
+      </w:r>
+      <w:proofErr w:type="spellEnd"/>
+      <w:r>
+        <w:t xml:space="preserve"> data, read group IDs are composed using the </w:t>
+      </w:r>
+      <w:proofErr w:type="spellStart"/>
+      <w:r>
+        <w:t>flowcell</w:t>
+      </w:r>
+      <w:proofErr w:type="spellEnd"/>
+      <w:r>
+        <w:t xml:space="preserve"> + lane name and number, making them a globally unique identifier across all sequencing data in the world.</w:t>
+      </w:r>
+      <w:r>
+        <w:t>’</w:t>
+      </w:r>
+    </w:p>
+    <w:p>
+      <w:r>
+        <w:t xml:space="preserve">There are tools which will add read groups onto BAM files for you (Picard has </w:t>
+      </w:r>
+      <w:proofErr w:type="spellStart"/>
+      <w:r>
+        <w:t>AddOrReplaceReadGroups</w:t>
+      </w:r>
+      <w:proofErr w:type="spellEnd"/>
+      <w:r>
+        <w:t>)</w:t>
+      </w:r>
+      <w:proofErr w:type="gramStart"/>
+      <w:r>
+        <w:t>,</w:t>
+      </w:r>
+      <w:proofErr w:type="gramEnd"/>
+      <w:r>
+        <w:t xml:space="preserve"> if we can find out what the read groups were meant to be.</w:t>
+      </w:r>
+    </w:p>
+    <w:p>
+      <w:r>
+        <w:t>Get read groups from analysis logs?</w:t>
+      </w:r>
+      <w:r>
+        <w:t xml:space="preserve"> – Can’t see them</w:t>
+      </w:r>
+    </w:p>
+    <w:p/>
+    <w:p>
+      <w:pPr>
+        <w:rPr>
+          <w:b/>
+        </w:rPr>
+      </w:pPr>
+      <w:r>
+        <w:rPr>
+          <w:b/>
+        </w:rPr>
+        <w:t xml:space="preserve">Potential </w:t>
+      </w:r>
+      <w:r>
+        <w:rPr>
+          <w:b/>
+        </w:rPr>
+        <w:t xml:space="preserve">read group </w:t>
+      </w:r>
+      <w:r>
+        <w:rPr>
+          <w:b/>
+        </w:rPr>
+        <w:t xml:space="preserve">loss point: </w:t>
+      </w:r>
+      <w:r>
+        <w:rPr>
+          <w:b/>
+        </w:rPr>
+        <w:t>converting to BAM</w:t>
+      </w:r>
+    </w:p>
+    <w:p>
+      <w:pPr>
+        <w:tabs>
+          <w:tab w:val="left" w:pos="1152"/>
+        </w:tabs>
+      </w:pPr>
+      <w:r>
+        <w:t xml:space="preserve">OR: maybe a header got left off in the </w:t>
+      </w:r>
+      <w:proofErr w:type="spellStart"/>
+      <w:r>
+        <w:t>sam</w:t>
+      </w:r>
+      <w:proofErr w:type="spellEnd"/>
+      <w:r>
+        <w:t xml:space="preserve"> -&gt; bam piping step early on in the chain</w:t>
+      </w:r>
+    </w:p>
+    <w:p>
+      <w:pPr>
+        <w:tabs>
+          <w:tab w:val="left" w:pos="1152"/>
+        </w:tabs>
+      </w:pPr>
+      <w:r>
+        <w:t>Realign the first sequence and put that through the entire pipeline again to see what happens</w:t>
+      </w:r>
+    </w:p>
+    <w:p>
+      <w:pPr>
+        <w:tabs>
+          <w:tab w:val="left" w:pos="1152"/>
+        </w:tabs>
+      </w:pPr>
+      <w:r>
+        <w:tab/>
+        <w:t>Nope, -h at the SAM -&gt; BAM conversion wasn’t the issue</w:t>
+      </w:r>
+    </w:p>
+    <w:p>
+      <w:pPr>
+        <w:tabs>
+          <w:tab w:val="left" w:pos="1152"/>
+        </w:tabs>
+      </w:pPr>
+      <w:r>
+        <w:tab/>
+        <w:t xml:space="preserve">It’s still missing from the BAM when we look at the header with </w:t>
+      </w:r>
+      <w:proofErr w:type="spellStart"/>
+      <w:r>
+        <w:t>grep</w:t>
+      </w:r>
+      <w:proofErr w:type="spellEnd"/>
+    </w:p>
+    <w:p>
+      <w:pPr>
+        <w:tabs>
+          <w:tab w:val="left" w:pos="1152"/>
+        </w:tabs>
+      </w:pPr>
+      <w:r>
+        <w:tab/>
+        <w:t xml:space="preserve">But the original </w:t>
+      </w:r>
+      <w:proofErr w:type="spellStart"/>
+      <w:r>
+        <w:t>fastq</w:t>
+      </w:r>
+      <w:proofErr w:type="spellEnd"/>
+      <w:r>
+        <w:t xml:space="preserve"> files have read group info, for sure</w:t>
+      </w:r>
+    </w:p>
+    <w:p>
+      <w:pPr>
+        <w:tabs>
+          <w:tab w:val="left" w:pos="1152"/>
+        </w:tabs>
+      </w:pPr>
+    </w:p>
+    <w:p>
+      <w:pPr>
+        <w:tabs>
+          <w:tab w:val="left" w:pos="1152"/>
+        </w:tabs>
+        <w:rPr>
+          <w:b/>
+        </w:rPr>
+      </w:pPr>
+      <w:r>
+        <w:rPr>
+          <w:b/>
+        </w:rPr>
+        <w:t xml:space="preserve">Potential read group loss point: </w:t>
+      </w:r>
+      <w:proofErr w:type="spellStart"/>
+      <w:r>
+        <w:rPr>
+          <w:b/>
+        </w:rPr>
+        <w:t>Bwa</w:t>
+      </w:r>
+      <w:proofErr w:type="spellEnd"/>
+      <w:r>
+        <w:rPr>
+          <w:b/>
+        </w:rPr>
+        <w:t xml:space="preserve"> </w:t>
+      </w:r>
+      <w:proofErr w:type="spellStart"/>
+      <w:r>
+        <w:rPr>
+          <w:b/>
+        </w:rPr>
+        <w:t>mem</w:t>
+      </w:r>
+      <w:proofErr w:type="spellEnd"/>
+    </w:p>
+    <w:p>
+      <w:pPr>
+        <w:tabs>
+          <w:tab w:val="left" w:pos="1152"/>
+        </w:tabs>
+      </w:pPr>
+      <w:r>
+        <w:t>We need –R to keep full read group information</w:t>
+      </w:r>
+      <w:r>
+        <w:t xml:space="preserve"> </w:t>
+      </w:r>
+    </w:p>
+    <w:p>
+      <w:pPr>
+        <w:tabs>
+          <w:tab w:val="left" w:pos="1152"/>
+        </w:tabs>
+        <w:rPr>
+          <w:i/>
+        </w:rPr>
+      </w:pPr>
+      <w:r>
+        <w:t xml:space="preserve">We also need to GIVE IT A STRING! –R </w:t>
+      </w:r>
+      <w:r>
+        <w:rPr>
+          <w:i/>
+        </w:rPr>
+        <w:t>STR</w:t>
+      </w:r>
+    </w:p>
+    <w:p>
+      <w:pPr>
+        <w:tabs>
+          <w:tab w:val="left" w:pos="1152"/>
+        </w:tabs>
+      </w:pPr>
+      <w:r>
+        <w:t>Currently trying to work out where we get that string from…</w:t>
+      </w:r>
+    </w:p>
+    <w:p>
+      <w:pPr>
+        <w:tabs>
+          <w:tab w:val="left" w:pos="1152"/>
+        </w:tabs>
+      </w:pPr>
+      <w:r>
+        <w:t xml:space="preserve">‘Deriving ID and PU fields from read groups’ </w:t>
+      </w:r>
+      <w:hyperlink r:id="rId17" w:history="1">
+        <w:r>
+          <w:rPr>
+            <w:rStyle w:val="Hyperlink"/>
+          </w:rPr>
+          <w:t>https://gatkforums.broadinstitute.org/gatk/discussion/6472/read-groups</w:t>
+        </w:r>
+      </w:hyperlink>
+    </w:p>
+    <w:p>
+      <w:pPr>
+        <w:tabs>
+          <w:tab w:val="left" w:pos="1152"/>
+        </w:tabs>
+      </w:pPr>
+    </w:p>
+    <w:p>
+      <w:pPr>
+        <w:tabs>
+          <w:tab w:val="left" w:pos="1152"/>
+        </w:tabs>
+        <w:rPr>
+          <w:b/>
+        </w:rPr>
+      </w:pPr>
+      <w:r>
+        <w:rPr>
+          <w:b/>
+        </w:rPr>
+        <w:t xml:space="preserve">The actual issue – we used cat on the Lane 1 and Lane 2 </w:t>
+      </w:r>
+      <w:proofErr w:type="spellStart"/>
+      <w:r>
+        <w:rPr>
+          <w:b/>
+        </w:rPr>
+        <w:t>fastqs</w:t>
+      </w:r>
+      <w:proofErr w:type="spellEnd"/>
+      <w:r>
+        <w:rPr>
+          <w:b/>
+        </w:rPr>
+        <w:t>, and this probably destroyed read group information</w:t>
+      </w:r>
+    </w:p>
+    <w:p>
+      <w:pPr>
+        <w:tabs>
+          <w:tab w:val="left" w:pos="1152"/>
+        </w:tabs>
+      </w:pPr>
+      <w:hyperlink r:id="rId18" w:history="1">
+        <w:r>
+          <w:rPr>
+            <w:rStyle w:val="Hyperlink"/>
+          </w:rPr>
+          <w:t>https://gatkforums.broadinstitute.org/gatk/discussion/2730/merge-lanes-while-preserving-the-read-group-info</w:t>
+        </w:r>
+      </w:hyperlink>
+    </w:p>
+    <w:p>
+      <w:pPr>
+        <w:tabs>
+          <w:tab w:val="left" w:pos="1152"/>
+        </w:tabs>
+      </w:pPr>
+      <w:r>
+        <w:lastRenderedPageBreak/>
+        <w:t>It shouldn’t matter that we can for our samples – as we don’t run patient samples together, read group doesn’t have much relevance – but to be flexible in more general cases, I’d rather this was automatic and didn’t need re-adding.</w:t>
+      </w:r>
+    </w:p>
+    <w:p>
+      <w:pPr>
+        <w:tabs>
+          <w:tab w:val="left" w:pos="1152"/>
+        </w:tabs>
+      </w:pPr>
+      <w:r>
+        <w:t>New workflow</w:t>
+      </w:r>
+      <w:r>
+        <w:t xml:space="preserve"> to test on first sample</w:t>
+      </w:r>
+      <w:r>
+        <w:t>:</w:t>
+      </w:r>
+    </w:p>
+    <w:p>
+      <w:pPr>
+        <w:pStyle w:val="ListParagraph"/>
+        <w:numPr>
+          <w:ilvl w:val="0"/>
+          <w:numId w:val="2"/>
+        </w:numPr>
+        <w:tabs>
+          <w:tab w:val="left" w:pos="1152"/>
+        </w:tabs>
+      </w:pPr>
+      <w:r>
+        <w:t xml:space="preserve">Align each lane SEPARATELY in BWA </w:t>
+      </w:r>
+      <w:proofErr w:type="spellStart"/>
+      <w:r>
+        <w:t>mem</w:t>
+      </w:r>
+      <w:proofErr w:type="spellEnd"/>
+      <w:r>
+        <w:t xml:space="preserve"> (this is in GATK Best Practices)</w:t>
+      </w:r>
+    </w:p>
+    <w:p>
+      <w:pPr>
+        <w:pStyle w:val="ListParagraph"/>
+        <w:numPr>
+          <w:ilvl w:val="1"/>
+          <w:numId w:val="2"/>
+        </w:numPr>
+        <w:tabs>
+          <w:tab w:val="left" w:pos="1152"/>
+        </w:tabs>
+      </w:pPr>
+      <w:r>
+        <w:t>Write to temp files</w:t>
+      </w:r>
+    </w:p>
+    <w:p>
+      <w:pPr>
+        <w:pStyle w:val="ListParagraph"/>
+        <w:numPr>
+          <w:ilvl w:val="0"/>
+          <w:numId w:val="2"/>
+        </w:numPr>
+        <w:tabs>
+          <w:tab w:val="left" w:pos="1152"/>
+        </w:tabs>
+      </w:pPr>
+      <w:r>
+        <w:t xml:space="preserve">Merge lane-level BAMs with Picard’s </w:t>
+      </w:r>
+      <w:proofErr w:type="spellStart"/>
+      <w:r>
+        <w:t>MergeSamFiles</w:t>
+      </w:r>
+      <w:proofErr w:type="spellEnd"/>
+      <w:r>
+        <w:t xml:space="preserve">, or </w:t>
+      </w:r>
+      <w:proofErr w:type="spellStart"/>
+      <w:r>
+        <w:t>SamTools</w:t>
+      </w:r>
+      <w:proofErr w:type="spellEnd"/>
+      <w:r>
+        <w:t xml:space="preserve"> merge</w:t>
+      </w:r>
+    </w:p>
+    <w:p>
+      <w:pPr>
+        <w:pStyle w:val="ListParagraph"/>
+        <w:numPr>
+          <w:ilvl w:val="0"/>
+          <w:numId w:val="2"/>
+        </w:numPr>
+        <w:tabs>
+          <w:tab w:val="left" w:pos="1152"/>
+        </w:tabs>
+      </w:pPr>
+      <w:r>
+        <w:t>Delete temp files</w:t>
+      </w:r>
+    </w:p>
+    <w:p>
+      <w:pPr>
+        <w:pStyle w:val="ListParagraph"/>
+        <w:numPr>
+          <w:ilvl w:val="0"/>
+          <w:numId w:val="2"/>
+        </w:numPr>
+        <w:tabs>
+          <w:tab w:val="left" w:pos="1152"/>
+        </w:tabs>
+      </w:pPr>
+      <w:r>
+        <w:t>Continue as before with rest of pipeline</w:t>
+      </w:r>
+    </w:p>
+    <w:p>
+      <w:pPr>
+        <w:tabs>
+          <w:tab w:val="left" w:pos="1152"/>
+        </w:tabs>
+      </w:pPr>
+    </w:p>
+    <w:p>
+      <w:pPr>
+        <w:tabs>
+          <w:tab w:val="left" w:pos="1152"/>
+        </w:tabs>
+      </w:pPr>
+    </w:p>
+    <w:p>
+      <w:pPr>
+        <w:tabs>
+          <w:tab w:val="left" w:pos="1152"/>
+        </w:tabs>
+      </w:pPr>
+      <w:r>
+        <w:t>TO DO TOMORROW:</w:t>
+      </w:r>
+    </w:p>
+    <w:p>
+      <w:pPr>
+        <w:tabs>
+          <w:tab w:val="left" w:pos="1152"/>
+        </w:tabs>
+      </w:pPr>
+      <w:r>
+        <w:tab/>
+        <w:t>Mark duplicates for the ‘test’ file</w:t>
+      </w:r>
+    </w:p>
+    <w:p>
+      <w:pPr>
+        <w:tabs>
+          <w:tab w:val="left" w:pos="1152"/>
+        </w:tabs>
+      </w:pPr>
+      <w:r>
+        <w:tab/>
+        <w:t>See if early merging has fixed the problem</w:t>
       </w:r>
       <w:bookmarkStart w:id="0" w:name="_GoBack"/>
       <w:bookmarkEnd w:id="0"/>
-      <w:proofErr w:type="spellEnd"/>
-    </w:p>
-    <w:p>
-      <w:pPr>
-        <w:tabs>
-          <w:tab w:val="left" w:pos="1152"/>
-        </w:tabs>
-      </w:pPr>
     </w:p>
     <w:sectPr>
       <w:pgSz w:w="11906" w:h="16838"/>
@@ -9112,8 +9857,100 @@
       </w:rPr>
     </w:lvl>
   </w:abstractNum>
+  <w:abstractNum w:abstractNumId="1">
+    <w:nsid w:val="635E69BD"/>
+    <w:multiLevelType w:val="hybridMultilevel"/>
+    <w:tmpl w:val="9EFA636E"/>
+    <w:lvl w:ilvl="0" w:tplc="08090011">
+      <w:start w:val="1"/>
+      <w:numFmt w:val="decimal"/>
+      <w:lvlText w:val="%1)"/>
+      <w:lvlJc w:val="left"/>
+      <w:pPr>
+        <w:ind w:left="720" w:hanging="360"/>
+      </w:pPr>
+      <w:rPr>
+        <w:rFonts w:hint="default"/>
+      </w:rPr>
+    </w:lvl>
+    <w:lvl w:ilvl="1" w:tplc="08090019">
+      <w:start w:val="1"/>
+      <w:numFmt w:val="lowerLetter"/>
+      <w:lvlText w:val="%2."/>
+      <w:lvlJc w:val="left"/>
+      <w:pPr>
+        <w:ind w:left="1440" w:hanging="360"/>
+      </w:pPr>
+    </w:lvl>
+    <w:lvl w:ilvl="2" w:tplc="0809001B" w:tentative="1">
+      <w:start w:val="1"/>
+      <w:numFmt w:val="lowerRoman"/>
+      <w:lvlText w:val="%3."/>
+      <w:lvlJc w:val="right"/>
+      <w:pPr>
+        <w:ind w:left="2160" w:hanging="180"/>
+      </w:pPr>
+    </w:lvl>
+    <w:lvl w:ilvl="3" w:tplc="0809000F" w:tentative="1">
+      <w:start w:val="1"/>
+      <w:numFmt w:val="decimal"/>
+      <w:lvlText w:val="%4."/>
+      <w:lvlJc w:val="left"/>
+      <w:pPr>
+        <w:ind w:left="2880" w:hanging="360"/>
+      </w:pPr>
+    </w:lvl>
+    <w:lvl w:ilvl="4" w:tplc="08090019" w:tentative="1">
+      <w:start w:val="1"/>
+      <w:numFmt w:val="lowerLetter"/>
+      <w:lvlText w:val="%5."/>
+      <w:lvlJc w:val="left"/>
+      <w:pPr>
+        <w:ind w:left="3600" w:hanging="360"/>
+      </w:pPr>
+    </w:lvl>
+    <w:lvl w:ilvl="5" w:tplc="0809001B" w:tentative="1">
+      <w:start w:val="1"/>
+      <w:numFmt w:val="lowerRoman"/>
+      <w:lvlText w:val="%6."/>
+      <w:lvlJc w:val="right"/>
+      <w:pPr>
+        <w:ind w:left="4320" w:hanging="180"/>
+      </w:pPr>
+    </w:lvl>
+    <w:lvl w:ilvl="6" w:tplc="0809000F" w:tentative="1">
+      <w:start w:val="1"/>
+      <w:numFmt w:val="decimal"/>
+      <w:lvlText w:val="%7."/>
+      <w:lvlJc w:val="left"/>
+      <w:pPr>
+        <w:ind w:left="5040" w:hanging="360"/>
+      </w:pPr>
+    </w:lvl>
+    <w:lvl w:ilvl="7" w:tplc="08090019" w:tentative="1">
+      <w:start w:val="1"/>
+      <w:numFmt w:val="lowerLetter"/>
+      <w:lvlText w:val="%8."/>
+      <w:lvlJc w:val="left"/>
+      <w:pPr>
+        <w:ind w:left="5760" w:hanging="360"/>
+      </w:pPr>
+    </w:lvl>
+    <w:lvl w:ilvl="8" w:tplc="0809001B" w:tentative="1">
+      <w:start w:val="1"/>
+      <w:numFmt w:val="lowerRoman"/>
+      <w:lvlText w:val="%9."/>
+      <w:lvlJc w:val="right"/>
+      <w:pPr>
+        <w:ind w:left="6480" w:hanging="180"/>
+      </w:pPr>
+    </w:lvl>
+  </w:abstractNum>
   <w:num w:numId="1">
     <w:abstractNumId w:val="0"/>
+  </w:num>
+  <w:num w:numId="2">
+    <w:abstractNumId w:val="1"/>
   </w:num>
 </w:numbering>
 </file>
@@ -9483,6 +10320,17 @@
       </w:tblCellMar>
     </w:tblPr>
   </w:style>
+  <w:style w:type="paragraph" w:styleId="ListParagraph">
+    <w:name w:val="List Paragraph"/>
+    <w:basedOn w:val="Normal"/>
+    <w:uiPriority w:val="34"/>
+    <w:qFormat/>
+    <w:rsid w:val="00F17DEF"/>
+    <w:pPr>
+      <w:ind w:left="720"/>
+      <w:contextualSpacing/>
+    </w:pPr>
+  </w:style>
 </w:styles>
 </file>
 
@@ -9851,6 +10699,17 @@
       </w:tblCellMar>
     </w:tblPr>
   </w:style>
+  <w:style w:type="paragraph" w:styleId="ListParagraph">
+    <w:name w:val="List Paragraph"/>
+    <w:basedOn w:val="Normal"/>
+    <w:uiPriority w:val="34"/>
+    <w:qFormat/>
+    <w:rsid w:val="00F17DEF"/>
+    <w:pPr>
+      <w:ind w:left="720"/>
+      <w:contextualSpacing/>
+    </w:pPr>
+  </w:style>
 </w:styles>
 </file>
 
@@ -10144,7 +11003,7 @@
 </file>
 
 <file path=customXml/itemProps1.xml><?xml version="1.0" encoding="utf-8"?>
-<ds:datastoreItem xmlns:ds="http://schemas.openxmlformats.org/officeDocument/2006/customXml" ds:itemID="{B2D87D53-BDB4-4A93-A004-821B618E087A}">
+<ds:datastoreItem xmlns:ds="http://schemas.openxmlformats.org/officeDocument/2006/customXml" ds:itemID="{9B254ABA-8258-4A3B-8842-6C6BA8309E2B}">
   <ds:schemaRefs>
     <ds:schemaRef ds:uri="http://schemas.openxmlformats.org/officeDocument/2006/bibliography"/>
   </ds:schemaRefs>

</xml_diff>

<commit_message>
Picard added and working
Interval files generated for one sample, Picard works for one sample. Sambamba added but not functioning yet
</commit_message>
<xml_diff>
--- a/Pipeline diary.docx
+++ b/Pipeline diary.docx
@@ -7107,10 +7107,706 @@
         </w:tabs>
       </w:pPr>
       <w:r>
-        <w:t>Seems to have worked OK.</w:t>
+        <w:t>Seems to have worked OK?</w:t>
+      </w:r>
+    </w:p>
+    <w:p>
+      <w:pPr>
+        <w:tabs>
+          <w:tab w:val="left" w:pos="1152"/>
+        </w:tabs>
+      </w:pPr>
+    </w:p>
+    <w:p>
+      <w:pPr>
+        <w:rPr>
+          <w:b/>
+          <w:u w:val="single"/>
+        </w:rPr>
+      </w:pPr>
+      <w:r>
+        <w:rPr>
+          <w:b/>
+          <w:u w:val="single"/>
+        </w:rPr>
+        <w:t>Analysing coverage</w:t>
+      </w:r>
+    </w:p>
+    <w:p>
+      <w:r>
+        <w:t xml:space="preserve">Picard seems to have straightforward-looking coverage tools: </w:t>
+      </w:r>
+      <w:hyperlink r:id="rId19" w:history="1">
+        <w:r>
+          <w:rPr>
+            <w:rStyle w:val="Hyperlink"/>
+          </w:rPr>
+          <w:t>https://broadinstitute.github.io/picard/picard-metric-definitions.html#HsMetrics</w:t>
+        </w:r>
+      </w:hyperlink>
+    </w:p>
+    <w:p/>
+    <w:p>
+      <w:r>
+        <w:t>Which beds do we have (so I know what depth to look for with each sample?):</w:t>
+      </w:r>
+    </w:p>
+    <w:tbl>
+      <w:tblPr>
+        <w:tblStyle w:val="TableGrid"/>
+        <w:tblW w:w="0" w:type="auto"/>
+        <w:tblLayout w:type="fixed"/>
+        <w:tblLook w:val="04A0" w:firstRow="1" w:lastRow="0" w:firstColumn="1" w:lastColumn="0" w:noHBand="0" w:noVBand="1"/>
+      </w:tblPr>
+      <w:tblGrid>
+        <w:gridCol w:w="1242"/>
+        <w:gridCol w:w="3025"/>
+        <w:gridCol w:w="2134"/>
+        <w:gridCol w:w="2841"/>
+      </w:tblGrid>
+      <w:tr>
+        <w:tc>
+          <w:tcPr>
+            <w:tcW w:w="1242" w:type="dxa"/>
+          </w:tcPr>
+          <w:p>
+            <w:pPr>
+              <w:tabs>
+                <w:tab w:val="left" w:pos="1152"/>
+              </w:tabs>
+            </w:pPr>
+            <w:r>
+              <w:t>Sample</w:t>
+            </w:r>
+          </w:p>
+        </w:tc>
+        <w:tc>
+          <w:tcPr>
+            <w:tcW w:w="3025" w:type="dxa"/>
+          </w:tcPr>
+          <w:p>
+            <w:pPr>
+              <w:tabs>
+                <w:tab w:val="left" w:pos="1152"/>
+              </w:tabs>
+            </w:pPr>
+            <w:r>
+              <w:t>Broad panel bed</w:t>
+            </w:r>
+          </w:p>
+        </w:tc>
+        <w:tc>
+          <w:tcPr>
+            <w:tcW w:w="2134" w:type="dxa"/>
+          </w:tcPr>
+          <w:p>
+            <w:pPr>
+              <w:tabs>
+                <w:tab w:val="left" w:pos="1152"/>
+              </w:tabs>
+            </w:pPr>
+            <w:r>
+              <w:t>Small panel bed</w:t>
+            </w:r>
+          </w:p>
+        </w:tc>
+        <w:tc>
+          <w:tcPr>
+            <w:tcW w:w="2841" w:type="dxa"/>
+          </w:tcPr>
+          <w:p>
+            <w:pPr>
+              <w:tabs>
+                <w:tab w:val="left" w:pos="1152"/>
+              </w:tabs>
+            </w:pPr>
+            <w:r>
+              <w:t>Small panel exonic</w:t>
+            </w:r>
+          </w:p>
+        </w:tc>
+      </w:tr>
+      <w:tr>
+        <w:tc>
+          <w:tcPr>
+            <w:tcW w:w="1242" w:type="dxa"/>
+          </w:tcPr>
+          <w:p>
+            <w:pPr>
+              <w:tabs>
+                <w:tab w:val="left" w:pos="960"/>
+                <w:tab w:val="left" w:pos="1920"/>
+                <w:tab w:val="left" w:pos="2880"/>
+                <w:tab w:val="left" w:pos="3840"/>
+                <w:tab w:val="left" w:pos="4800"/>
+                <w:tab w:val="left" w:pos="5760"/>
+                <w:tab w:val="left" w:pos="6720"/>
+                <w:tab w:val="left" w:pos="7680"/>
+                <w:tab w:val="left" w:pos="8640"/>
+                <w:tab w:val="left" w:pos="9600"/>
+                <w:tab w:val="left" w:pos="10560"/>
+                <w:tab w:val="left" w:pos="11520"/>
+                <w:tab w:val="left" w:pos="12480"/>
+                <w:tab w:val="left" w:pos="13440"/>
+                <w:tab w:val="left" w:pos="14400"/>
+                <w:tab w:val="left" w:pos="15360"/>
+                <w:tab w:val="left" w:pos="16320"/>
+                <w:tab w:val="left" w:pos="17280"/>
+                <w:tab w:val="left" w:pos="18240"/>
+                <w:tab w:val="left" w:pos="19200"/>
+                <w:tab w:val="left" w:pos="20160"/>
+                <w:tab w:val="left" w:pos="21120"/>
+                <w:tab w:val="left" w:pos="22080"/>
+                <w:tab w:val="left" w:pos="23040"/>
+                <w:tab w:val="left" w:pos="24000"/>
+                <w:tab w:val="left" w:pos="24960"/>
+                <w:tab w:val="left" w:pos="25920"/>
+                <w:tab w:val="left" w:pos="26880"/>
+                <w:tab w:val="left" w:pos="27840"/>
+                <w:tab w:val="left" w:pos="28800"/>
+                <w:tab w:val="left" w:pos="29760"/>
+                <w:tab w:val="left" w:pos="30720"/>
+              </w:tabs>
+              <w:autoSpaceDE w:val="0"/>
+              <w:autoSpaceDN w:val="0"/>
+              <w:adjustRightInd w:val="0"/>
+              <w:rPr>
+                <w:rFonts w:ascii="Lucida Console" w:hAnsi="Lucida Console" w:cs="Lucida Console"/>
+                <w:sz w:val="20"/>
+                <w:szCs w:val="20"/>
+              </w:rPr>
+            </w:pPr>
+            <w:r>
+              <w:rPr>
+                <w:rFonts w:ascii="Lucida Console" w:hAnsi="Lucida Console" w:cs="Lucida Console"/>
+                <w:sz w:val="20"/>
+                <w:szCs w:val="20"/>
+              </w:rPr>
+              <w:t>1504850-S1509352-02</w:t>
+            </w:r>
+          </w:p>
+        </w:tc>
+        <w:tc>
+          <w:tcPr>
+            <w:tcW w:w="3025" w:type="dxa"/>
+          </w:tcPr>
+          <w:p>
+            <w:pPr>
+              <w:tabs>
+                <w:tab w:val="left" w:pos="1152"/>
+              </w:tabs>
+              <w:rPr>
+                <w:rFonts w:ascii="Lucida Console" w:hAnsi="Lucida Console" w:cs="Lucida Console"/>
+                <w:sz w:val="20"/>
+                <w:szCs w:val="20"/>
+              </w:rPr>
+            </w:pPr>
+            <w:r>
+              <w:rPr>
+                <w:rFonts w:ascii="Lucida Console" w:hAnsi="Lucida Console" w:cs="Lucida Console"/>
+                <w:sz w:val="20"/>
+                <w:szCs w:val="20"/>
+              </w:rPr>
+              <w:t>NGD_CompletePanel_25bp_v2.bed</w:t>
+            </w:r>
+          </w:p>
+        </w:tc>
+        <w:tc>
+          <w:tcPr>
+            <w:tcW w:w="2134" w:type="dxa"/>
+          </w:tcPr>
+          <w:p>
+            <w:pPr>
+              <w:tabs>
+                <w:tab w:val="left" w:pos="1152"/>
+              </w:tabs>
+              <w:rPr>
+                <w:rFonts w:ascii="Lucida Console" w:hAnsi="Lucida Console" w:cs="Lucida Console"/>
+                <w:sz w:val="20"/>
+                <w:szCs w:val="20"/>
+              </w:rPr>
+            </w:pPr>
+            <w:r>
+              <w:rPr>
+                <w:rFonts w:ascii="Lucida Console" w:hAnsi="Lucida Console" w:cs="Lucida Console"/>
+                <w:sz w:val="20"/>
+                <w:szCs w:val="20"/>
+              </w:rPr>
+              <w:t>NGD_dystonia_v3_25bp.bed</w:t>
+            </w:r>
+          </w:p>
+        </w:tc>
+        <w:tc>
+          <w:tcPr>
+            <w:tcW w:w="2841" w:type="dxa"/>
+          </w:tcPr>
+          <w:p>
+            <w:pPr>
+              <w:tabs>
+                <w:tab w:val="left" w:pos="1152"/>
+              </w:tabs>
+              <w:rPr>
+                <w:rFonts w:ascii="Lucida Console" w:hAnsi="Lucida Console" w:cs="Lucida Console"/>
+                <w:sz w:val="20"/>
+                <w:szCs w:val="20"/>
+              </w:rPr>
+            </w:pPr>
+          </w:p>
+        </w:tc>
+      </w:tr>
+      <w:tr>
+        <w:tc>
+          <w:tcPr>
+            <w:tcW w:w="1242" w:type="dxa"/>
+          </w:tcPr>
+          <w:p>
+            <w:pPr>
+              <w:tabs>
+                <w:tab w:val="left" w:pos="960"/>
+                <w:tab w:val="left" w:pos="1920"/>
+                <w:tab w:val="left" w:pos="2880"/>
+                <w:tab w:val="left" w:pos="3840"/>
+                <w:tab w:val="left" w:pos="4800"/>
+                <w:tab w:val="left" w:pos="5760"/>
+                <w:tab w:val="left" w:pos="6720"/>
+                <w:tab w:val="left" w:pos="7680"/>
+                <w:tab w:val="left" w:pos="8640"/>
+                <w:tab w:val="left" w:pos="9600"/>
+                <w:tab w:val="left" w:pos="10560"/>
+                <w:tab w:val="left" w:pos="11520"/>
+                <w:tab w:val="left" w:pos="12480"/>
+                <w:tab w:val="left" w:pos="13440"/>
+                <w:tab w:val="left" w:pos="14400"/>
+                <w:tab w:val="left" w:pos="15360"/>
+                <w:tab w:val="left" w:pos="16320"/>
+                <w:tab w:val="left" w:pos="17280"/>
+                <w:tab w:val="left" w:pos="18240"/>
+                <w:tab w:val="left" w:pos="19200"/>
+                <w:tab w:val="left" w:pos="20160"/>
+                <w:tab w:val="left" w:pos="21120"/>
+                <w:tab w:val="left" w:pos="22080"/>
+                <w:tab w:val="left" w:pos="23040"/>
+                <w:tab w:val="left" w:pos="24000"/>
+                <w:tab w:val="left" w:pos="24960"/>
+                <w:tab w:val="left" w:pos="25920"/>
+                <w:tab w:val="left" w:pos="26880"/>
+                <w:tab w:val="left" w:pos="27840"/>
+                <w:tab w:val="left" w:pos="28800"/>
+                <w:tab w:val="left" w:pos="29760"/>
+                <w:tab w:val="left" w:pos="30720"/>
+              </w:tabs>
+              <w:autoSpaceDE w:val="0"/>
+              <w:autoSpaceDN w:val="0"/>
+              <w:adjustRightInd w:val="0"/>
+              <w:rPr>
+                <w:rFonts w:ascii="Lucida Console" w:hAnsi="Lucida Console" w:cs="Lucida Console"/>
+                <w:sz w:val="20"/>
+                <w:szCs w:val="20"/>
+              </w:rPr>
+            </w:pPr>
+            <w:r>
+              <w:rPr>
+                <w:rFonts w:ascii="Lucida Console" w:hAnsi="Lucida Console" w:cs="Lucida Console"/>
+                <w:sz w:val="20"/>
+                <w:szCs w:val="20"/>
+              </w:rPr>
+              <w:t>1606034-S1612259-02</w:t>
+            </w:r>
+          </w:p>
+          <w:p>
+            <w:pPr>
+              <w:tabs>
+                <w:tab w:val="left" w:pos="1152"/>
+              </w:tabs>
+            </w:pPr>
+          </w:p>
+        </w:tc>
+        <w:tc>
+          <w:tcPr>
+            <w:tcW w:w="3025" w:type="dxa"/>
+          </w:tcPr>
+          <w:p>
+            <w:pPr>
+              <w:tabs>
+                <w:tab w:val="left" w:pos="1152"/>
+              </w:tabs>
+            </w:pPr>
+            <w:r>
+              <w:rPr>
+                <w:rFonts w:ascii="Lucida Console" w:hAnsi="Lucida Console" w:cs="Lucida Console"/>
+                <w:sz w:val="20"/>
+                <w:szCs w:val="20"/>
+              </w:rPr>
+              <w:t>CTDFinaldesignwith25bp_v3.bed</w:t>
+            </w:r>
+          </w:p>
+        </w:tc>
+        <w:tc>
+          <w:tcPr>
+            <w:tcW w:w="2134" w:type="dxa"/>
+          </w:tcPr>
+          <w:p>
+            <w:pPr>
+              <w:tabs>
+                <w:tab w:val="left" w:pos="1152"/>
+              </w:tabs>
+            </w:pPr>
+            <w:r>
+              <w:rPr>
+                <w:rFonts w:ascii="Lucida Console" w:hAnsi="Lucida Console" w:cs="Lucida Console"/>
+                <w:sz w:val="20"/>
+                <w:szCs w:val="20"/>
+              </w:rPr>
+              <w:t>CTD_EDS_C_25_v4.bed</w:t>
+            </w:r>
+          </w:p>
+        </w:tc>
+        <w:tc>
+          <w:tcPr>
+            <w:tcW w:w="2841" w:type="dxa"/>
+          </w:tcPr>
+          <w:p>
+            <w:pPr>
+              <w:tabs>
+                <w:tab w:val="left" w:pos="1152"/>
+              </w:tabs>
+            </w:pPr>
+            <w:r>
+              <w:rPr>
+                <w:rFonts w:ascii="Lucida Console" w:hAnsi="Lucida Console" w:cs="Lucida Console"/>
+                <w:sz w:val="20"/>
+                <w:szCs w:val="20"/>
+              </w:rPr>
+              <w:t>CTD_EDS_C_25_v4_exonic.bed</w:t>
+            </w:r>
+          </w:p>
+        </w:tc>
+      </w:tr>
+      <w:tr>
+        <w:tc>
+          <w:tcPr>
+            <w:tcW w:w="1242" w:type="dxa"/>
+          </w:tcPr>
+          <w:p>
+            <w:pPr>
+              <w:tabs>
+                <w:tab w:val="left" w:pos="1152"/>
+              </w:tabs>
+            </w:pPr>
+            <w:r>
+              <w:t>1607686-S1615531-02</w:t>
+            </w:r>
+          </w:p>
+        </w:tc>
+        <w:tc>
+          <w:tcPr>
+            <w:tcW w:w="3025" w:type="dxa"/>
+          </w:tcPr>
+          <w:p>
+            <w:r>
+              <w:rPr>
+                <w:rFonts w:ascii="Lucida Console" w:hAnsi="Lucida Console" w:cs="Lucida Console"/>
+                <w:sz w:val="20"/>
+                <w:szCs w:val="20"/>
+              </w:rPr>
+              <w:t>Motor_CompletePanel_v1.bed</w:t>
+            </w:r>
+          </w:p>
+        </w:tc>
+        <w:tc>
+          <w:tcPr>
+            <w:tcW w:w="2134" w:type="dxa"/>
+          </w:tcPr>
+          <w:p>
+            <w:pPr>
+              <w:tabs>
+                <w:tab w:val="left" w:pos="1152"/>
+              </w:tabs>
+            </w:pPr>
+            <w:r>
+              <w:rPr>
+                <w:rFonts w:ascii="Lucida Console" w:hAnsi="Lucida Console" w:cs="Lucida Console"/>
+                <w:sz w:val="20"/>
+                <w:szCs w:val="20"/>
+              </w:rPr>
+              <w:t>Motor_HSP_v2_25bp.bed</w:t>
+            </w:r>
+          </w:p>
+          <w:p>
+            <w:pPr>
+              <w:jc w:val="center"/>
+            </w:pPr>
+          </w:p>
+        </w:tc>
+        <w:tc>
+          <w:tcPr>
+            <w:tcW w:w="2841" w:type="dxa"/>
+          </w:tcPr>
+          <w:p>
+            <w:pPr>
+              <w:tabs>
+                <w:tab w:val="left" w:pos="1152"/>
+              </w:tabs>
+            </w:pPr>
+          </w:p>
+        </w:tc>
+      </w:tr>
+      <w:tr>
+        <w:tc>
+          <w:tcPr>
+            <w:tcW w:w="1242" w:type="dxa"/>
+          </w:tcPr>
+          <w:p>
+            <w:pPr>
+              <w:tabs>
+                <w:tab w:val="left" w:pos="1152"/>
+              </w:tabs>
+            </w:pPr>
+            <w:r>
+              <w:t>1609778-S1620040-02</w:t>
+            </w:r>
+          </w:p>
+        </w:tc>
+        <w:tc>
+          <w:tcPr>
+            <w:tcW w:w="3025" w:type="dxa"/>
+          </w:tcPr>
+          <w:p>
+            <w:pPr>
+              <w:tabs>
+                <w:tab w:val="left" w:pos="960"/>
+                <w:tab w:val="left" w:pos="1920"/>
+                <w:tab w:val="left" w:pos="2880"/>
+                <w:tab w:val="left" w:pos="3840"/>
+                <w:tab w:val="left" w:pos="4800"/>
+                <w:tab w:val="left" w:pos="5760"/>
+                <w:tab w:val="left" w:pos="6720"/>
+                <w:tab w:val="left" w:pos="7680"/>
+                <w:tab w:val="left" w:pos="8640"/>
+                <w:tab w:val="left" w:pos="9600"/>
+                <w:tab w:val="left" w:pos="10560"/>
+                <w:tab w:val="left" w:pos="11520"/>
+                <w:tab w:val="left" w:pos="12480"/>
+                <w:tab w:val="left" w:pos="13440"/>
+                <w:tab w:val="left" w:pos="14400"/>
+                <w:tab w:val="left" w:pos="15360"/>
+                <w:tab w:val="left" w:pos="16320"/>
+                <w:tab w:val="left" w:pos="17280"/>
+                <w:tab w:val="left" w:pos="18240"/>
+                <w:tab w:val="left" w:pos="19200"/>
+                <w:tab w:val="left" w:pos="20160"/>
+                <w:tab w:val="left" w:pos="21120"/>
+                <w:tab w:val="left" w:pos="22080"/>
+                <w:tab w:val="left" w:pos="23040"/>
+                <w:tab w:val="left" w:pos="24000"/>
+                <w:tab w:val="left" w:pos="24960"/>
+                <w:tab w:val="left" w:pos="25920"/>
+                <w:tab w:val="left" w:pos="26880"/>
+                <w:tab w:val="left" w:pos="27840"/>
+                <w:tab w:val="left" w:pos="28800"/>
+                <w:tab w:val="left" w:pos="29760"/>
+                <w:tab w:val="left" w:pos="30720"/>
+              </w:tabs>
+              <w:autoSpaceDE w:val="0"/>
+              <w:autoSpaceDN w:val="0"/>
+              <w:adjustRightInd w:val="0"/>
+              <w:rPr>
+                <w:rFonts w:ascii="Lucida Console" w:hAnsi="Lucida Console" w:cs="Lucida Console"/>
+                <w:sz w:val="20"/>
+                <w:szCs w:val="20"/>
+              </w:rPr>
+            </w:pPr>
+            <w:r>
+              <w:rPr>
+                <w:rFonts w:ascii="Lucida Console" w:hAnsi="Lucida Console" w:cs="Lucida Console"/>
+                <w:sz w:val="20"/>
+                <w:szCs w:val="20"/>
+              </w:rPr>
+              <w:t>IEM_all_panels_header.bed</w:t>
+            </w:r>
+          </w:p>
+          <w:p>
+            <w:pPr>
+              <w:tabs>
+                <w:tab w:val="left" w:pos="1152"/>
+              </w:tabs>
+            </w:pPr>
+          </w:p>
+        </w:tc>
+        <w:tc>
+          <w:tcPr>
+            <w:tcW w:w="2134" w:type="dxa"/>
+          </w:tcPr>
+          <w:p>
+            <w:r>
+              <w:t>IEM_Rhabdo_v3.bed</w:t>
+            </w:r>
+          </w:p>
+        </w:tc>
+        <w:tc>
+          <w:tcPr>
+            <w:tcW w:w="2841" w:type="dxa"/>
+          </w:tcPr>
+          <w:p>
+            <w:pPr>
+              <w:tabs>
+                <w:tab w:val="left" w:pos="1152"/>
+              </w:tabs>
+            </w:pPr>
+          </w:p>
+        </w:tc>
+      </w:tr>
+      <w:tr>
+        <w:tc>
+          <w:tcPr>
+            <w:tcW w:w="1242" w:type="dxa"/>
+          </w:tcPr>
+          <w:p>
+            <w:pPr>
+              <w:tabs>
+                <w:tab w:val="left" w:pos="732"/>
+              </w:tabs>
+            </w:pPr>
+            <w:r>
+              <w:t>1703057-S1705957-02</w:t>
+            </w:r>
+          </w:p>
+        </w:tc>
+        <w:tc>
+          <w:tcPr>
+            <w:tcW w:w="3025" w:type="dxa"/>
+          </w:tcPr>
+          <w:p>
+            <w:pPr>
+              <w:tabs>
+                <w:tab w:val="left" w:pos="1152"/>
+              </w:tabs>
+            </w:pPr>
+            <w:r>
+              <w:rPr>
+                <w:rFonts w:ascii="Lucida Console" w:hAnsi="Lucida Console" w:cs="Lucida Console"/>
+                <w:sz w:val="20"/>
+                <w:szCs w:val="20"/>
+              </w:rPr>
+              <w:t>HeredCancer_full_panel_25bp_v1.bed</w:t>
+            </w:r>
+          </w:p>
+          <w:p>
+            <w:pPr>
+              <w:jc w:val="center"/>
+            </w:pPr>
+          </w:p>
+        </w:tc>
+        <w:tc>
+          <w:tcPr>
+            <w:tcW w:w="2134" w:type="dxa"/>
+          </w:tcPr>
+          <w:p>
+            <w:pPr>
+              <w:tabs>
+                <w:tab w:val="left" w:pos="1152"/>
+              </w:tabs>
+            </w:pPr>
+            <w:r>
+              <w:rPr>
+                <w:rFonts w:ascii="Lucida Console" w:hAnsi="Lucida Console" w:cs="Lucida Console"/>
+                <w:sz w:val="20"/>
+                <w:szCs w:val="20"/>
+              </w:rPr>
+              <w:t>HeredCancer_BRCA1_BRCA2_only_25_v1.bed</w:t>
+            </w:r>
+          </w:p>
+        </w:tc>
+        <w:tc>
+          <w:tcPr>
+            <w:tcW w:w="2841" w:type="dxa"/>
+          </w:tcPr>
+          <w:p>
+            <w:pPr>
+              <w:tabs>
+                <w:tab w:val="left" w:pos="1152"/>
+              </w:tabs>
+            </w:pPr>
+          </w:p>
+        </w:tc>
+      </w:tr>
+    </w:tbl>
+    <w:p/>
+    <w:p>
+      <w:r>
+        <w:t>We have the small panel beds (+/- 25bp) and the broad beds.</w:t>
+      </w:r>
+    </w:p>
+    <w:p>
+      <w:r>
+        <w:t xml:space="preserve">We care about SMALL PANEL BED COVERAGE. </w:t>
+      </w:r>
+      <w:r>
+        <w:t>These should be fully covered in each sample.</w:t>
+      </w:r>
+    </w:p>
+    <w:p>
+      <w:r>
+        <w:lastRenderedPageBreak/>
+        <w:t>In our normal lab,</w:t>
+      </w:r>
+      <w:r>
+        <w:t xml:space="preserve"> the whole thing doesn’t need to be 30x. It only needs to be 30x for 5bp either side of the exon. </w:t>
+      </w:r>
+    </w:p>
+    <w:p>
+      <w:r>
+        <w:t>However I’m going to go for 30x so I don’t die of bordom.</w:t>
+      </w:r>
+    </w:p>
+    <w:p>
+      <w:r>
+        <w:t>USING: Picard HsMetrics</w:t>
+      </w:r>
+    </w:p>
+    <w:p>
+      <w:r>
+        <w:t>ALSO USING:</w:t>
+      </w:r>
+      <w:r>
+        <w:t xml:space="preserve"> Picard’s BedToIntervalList</w:t>
       </w:r>
       <w:bookmarkStart w:id="0" w:name="_GoBack"/>
       <w:bookmarkEnd w:id="0"/>
+      <w:r>
+        <w:t xml:space="preserve"> </w:t>
+      </w:r>
+      <w:r>
+        <w:t>(</w:t>
+      </w:r>
+      <w:r>
+        <w:t>Bed files need converting to interval files first</w:t>
+      </w:r>
+      <w:r>
+        <w:t>)</w:t>
+      </w:r>
+    </w:p>
+    <w:p/>
+    <w:p>
+      <w:pPr>
+        <w:tabs>
+          <w:tab w:val="left" w:pos="1152"/>
+        </w:tabs>
+      </w:pPr>
+    </w:p>
+    <w:p>
+      <w:pPr>
+        <w:tabs>
+          <w:tab w:val="left" w:pos="1152"/>
+        </w:tabs>
+      </w:pPr>
+    </w:p>
+    <w:p>
+      <w:pPr>
+        <w:tabs>
+          <w:tab w:val="left" w:pos="1152"/>
+        </w:tabs>
+      </w:pPr>
     </w:p>
     <w:sectPr>
       <w:pgSz w:w="11906" w:h="16838"/>
@@ -8419,7 +9115,7 @@
 </file>
 
 <file path=customXml/itemProps1.xml><?xml version="1.0" encoding="utf-8"?>
-<ds:datastoreItem xmlns:ds="http://schemas.openxmlformats.org/officeDocument/2006/customXml" ds:itemID="{146C39FC-CEF5-46B5-950F-DA151625324F}">
+<ds:datastoreItem xmlns:ds="http://schemas.openxmlformats.org/officeDocument/2006/customXml" ds:itemID="{CE2DF478-9C3E-4683-ACB2-085639A75595}">
   <ds:schemaRefs>
     <ds:schemaRef ds:uri="http://schemas.openxmlformats.org/officeDocument/2006/bibliography"/>
   </ds:schemaRefs>

</xml_diff>